<commit_message>
resolved 1 warning. Details in documentation
</commit_message>
<xml_diff>
--- a/Documentation/WarningResolution.docx
+++ b/Documentation/WarningResolution.docx
@@ -4,7 +4,18 @@
   <w:body>
     <w:p>
       <w:r>
-        <w:t xml:space="preserve">warning NU1904: Package 'System.Drawing.Common' 5.0.0 has a known critical severity vulnerability, </w:t>
+        <w:t>1.</w:t>
+      </w:r>
+      <w:r>
+        <w:t>warning NU1904: Package '</w:t>
+      </w:r>
+      <w:proofErr w:type="spellStart"/>
+      <w:r>
+        <w:t>System.Drawing.Common</w:t>
+      </w:r>
+      <w:proofErr w:type="spellEnd"/>
+      <w:r>
+        <w:t xml:space="preserve">' 5.0.0 has a known critical severity vulnerability, </w:t>
       </w:r>
       <w:hyperlink r:id="rId4" w:history="1">
         <w:r>
@@ -17,6 +28,9 @@
     </w:p>
     <w:p>
       <w:r>
+        <w:rPr>
+          <w:noProof/>
+        </w:rPr>
         <w:drawing>
           <wp:inline distT="0" distB="0" distL="0" distR="0" wp14:anchorId="45E081B2" wp14:editId="437D2400">
             <wp:extent cx="5731510" cy="555625"/>
@@ -62,7 +76,15 @@
         <w:t>-</w:t>
       </w:r>
       <w:r>
-        <w:t>The warning is triggered because the version 5.0.0 of System.Drawing.Common has been flagged in the GitHub Security Advisory database.</w:t>
+        <w:t xml:space="preserve">The warning is triggered because the version 5.0.0 of </w:t>
+      </w:r>
+      <w:proofErr w:type="spellStart"/>
+      <w:r>
+        <w:t>System.Drawing.Common</w:t>
+      </w:r>
+      <w:proofErr w:type="spellEnd"/>
+      <w:r>
+        <w:t xml:space="preserve"> has been flagged in the GitHub Security Advisory database.</w:t>
       </w:r>
       <w:r>
         <w:t xml:space="preserve"> </w:t>
@@ -74,7 +96,15 @@
         <w:t>we a</w:t>
       </w:r>
       <w:r>
-        <w:t>re targeting .NET 9, the latest version of System.Drawing.Common that is compatible with .NET 9 should be used.</w:t>
+        <w:t xml:space="preserve">re targeting .NET 9, the latest version of </w:t>
+      </w:r>
+      <w:proofErr w:type="spellStart"/>
+      <w:r>
+        <w:t>System.Drawing.Common</w:t>
+      </w:r>
+      <w:proofErr w:type="spellEnd"/>
+      <w:r>
+        <w:t xml:space="preserve"> that is compatible with .NET 9 should be used.</w:t>
       </w:r>
       <w:r>
         <w:t xml:space="preserve"> Use following commands.</w:t>
@@ -82,9 +112,79 @@
     </w:p>
     <w:p>
       <w:r>
-        <w:t>dotnet add package System.Drawing.Common --version 7.0.0</w:t>
+        <w:t xml:space="preserve">dotnet add package </w:t>
+      </w:r>
+      <w:proofErr w:type="spellStart"/>
+      <w:r>
+        <w:t>System.Drawing.Common</w:t>
+      </w:r>
+      <w:proofErr w:type="spellEnd"/>
+      <w:r>
+        <w:t xml:space="preserve"> --version 7.0.0</w:t>
       </w:r>
     </w:p>
+    <w:p>
+      <w:r>
+        <w:t>2.</w:t>
+      </w:r>
+      <w:r>
+        <w:t xml:space="preserve"> </w:t>
+      </w:r>
+      <w:r>
+        <w:t xml:space="preserve">A </w:t>
+      </w:r>
+      <w:proofErr w:type="spellStart"/>
+      <w:r>
+        <w:t>FrameworkReference</w:t>
+      </w:r>
+      <w:proofErr w:type="spellEnd"/>
+      <w:r>
+        <w:t xml:space="preserve"> for '</w:t>
+      </w:r>
+      <w:proofErr w:type="spellStart"/>
+      <w:r>
+        <w:t>Microsoft.WindowsDesktop.App.WindowsForms</w:t>
+      </w:r>
+      <w:proofErr w:type="spellEnd"/>
+      <w:r>
+        <w:t xml:space="preserve">' was included in the project. This is implicitly referenced by the .NET SDK and you do not typically need to reference it from your project. For more information, see </w:t>
+      </w:r>
+      <w:hyperlink r:id="rId6" w:history="1">
+        <w:r>
+          <w:rPr>
+            <w:rStyle w:val="Hyperlink"/>
+          </w:rPr>
+          <w:t>https://aka.ms/sdkimplicitrefs</w:t>
+        </w:r>
+      </w:hyperlink>
+    </w:p>
+    <w:p>
+      <w:r>
+        <w:t xml:space="preserve">Resolution- Removed this line </w:t>
+      </w:r>
+    </w:p>
+    <w:p>
+      <w:r>
+        <w:t>&lt;</w:t>
+      </w:r>
+      <w:proofErr w:type="spellStart"/>
+      <w:r>
+        <w:t>FrameworkReference</w:t>
+      </w:r>
+      <w:proofErr w:type="spellEnd"/>
+      <w:r>
+        <w:t xml:space="preserve"> Include="</w:t>
+      </w:r>
+      <w:proofErr w:type="spellStart"/>
+      <w:r>
+        <w:t>Microsoft.WindowsDesktop.App.WindowsForms</w:t>
+      </w:r>
+      <w:proofErr w:type="spellEnd"/>
+      <w:r>
+        <w:t>" /&gt;</w:t>
+      </w:r>
+    </w:p>
+    <w:p/>
     <w:sectPr>
       <w:pgSz w:w="11906" w:h="16838"/>
       <w:pgMar w:top="1440" w:right="1440" w:bottom="1440" w:left="1440" w:header="708" w:footer="708" w:gutter="0"/>
@@ -698,6 +798,7 @@
   <w:style w:type="character" w:default="1" w:styleId="DefaultParagraphFont">
     <w:name w:val="Default Paragraph Font"/>
     <w:uiPriority w:val="1"/>
+    <w:semiHidden/>
     <w:unhideWhenUsed/>
   </w:style>
   <w:style w:type="table" w:default="1" w:styleId="TableNormal">

</xml_diff>